<commit_message>
added logic for Lab06
</commit_message>
<xml_diff>
--- a/Labs/Lab06/resources/Lab06.docx
+++ b/Labs/Lab06/resources/Lab06.docx
@@ -153,6 +153,46 @@
         </w:rPr>
         <w:br/>
       </w:r>
+      <w:r>
+        <w:rPr>
+          <w:noProof/>
+        </w:rPr>
+        <w:drawing>
+          <wp:inline distT="0" distB="0" distL="0" distR="0" wp14:anchorId="6B0FB467" wp14:editId="4586ACF5">
+            <wp:extent cx="6508893" cy="7688912"/>
+            <wp:effectExtent l="0" t="0" r="6350" b="7620"/>
+            <wp:docPr id="2" name="Рисунок 2"/>
+            <wp:cNvGraphicFramePr>
+              <a:graphicFrameLocks xmlns:a="http://schemas.openxmlformats.org/drawingml/2006/main" noChangeAspect="1"/>
+            </wp:cNvGraphicFramePr>
+            <a:graphic xmlns:a="http://schemas.openxmlformats.org/drawingml/2006/main">
+              <a:graphicData uri="http://schemas.openxmlformats.org/drawingml/2006/picture">
+                <pic:pic xmlns:pic="http://schemas.openxmlformats.org/drawingml/2006/picture">
+                  <pic:nvPicPr>
+                    <pic:cNvPr id="1" name=""/>
+                    <pic:cNvPicPr/>
+                  </pic:nvPicPr>
+                  <pic:blipFill>
+                    <a:blip r:embed="rId4"/>
+                    <a:stretch>
+                      <a:fillRect/>
+                    </a:stretch>
+                  </pic:blipFill>
+                  <pic:spPr>
+                    <a:xfrm>
+                      <a:off x="0" y="0"/>
+                      <a:ext cx="6522366" cy="7704828"/>
+                    </a:xfrm>
+                    <a:prstGeom prst="rect">
+                      <a:avLst/>
+                    </a:prstGeom>
+                  </pic:spPr>
+                </pic:pic>
+              </a:graphicData>
+            </a:graphic>
+          </wp:inline>
+        </w:drawing>
+      </w:r>
     </w:p>
     <w:p>
       <w:pPr>
@@ -185,6 +225,7 @@
           <w:sz w:val="28"/>
           <w:szCs w:val="28"/>
         </w:rPr>
+        <w:lastRenderedPageBreak/>
         <w:t>Код</w:t>
       </w:r>
       <w:r>
@@ -289,26 +330,67 @@
           <w:szCs w:val="24"/>
         </w:rPr>
       </w:pPr>
-    </w:p>
-    <w:p>
-      <w:pPr>
-        <w:spacing w:after="0" w:line="240" w:lineRule="auto"/>
-        <w:rPr>
-          <w:rFonts w:ascii="Times New Roman" w:hAnsi="Times New Roman" w:cs="Times New Roman"/>
-          <w:b/>
-          <w:bCs/>
-          <w:sz w:val="24"/>
-          <w:szCs w:val="24"/>
-        </w:rPr>
-      </w:pPr>
-      <w:r>
-        <w:rPr>
-          <w:rFonts w:ascii="Times New Roman" w:hAnsi="Times New Roman" w:cs="Times New Roman"/>
-          <w:b/>
-          <w:bCs/>
-          <w:sz w:val="24"/>
-          <w:szCs w:val="24"/>
-        </w:rPr>
+      <w:r>
+        <w:rPr>
+          <w:noProof/>
+        </w:rPr>
+        <w:drawing>
+          <wp:inline distT="0" distB="0" distL="0" distR="0" wp14:anchorId="62E5578C" wp14:editId="67570C64">
+            <wp:extent cx="5979975" cy="8579457"/>
+            <wp:effectExtent l="0" t="0" r="1905" b="0"/>
+            <wp:docPr id="1" name="Рисунок 1"/>
+            <wp:cNvGraphicFramePr>
+              <a:graphicFrameLocks xmlns:a="http://schemas.openxmlformats.org/drawingml/2006/main" noChangeAspect="1"/>
+            </wp:cNvGraphicFramePr>
+            <a:graphic xmlns:a="http://schemas.openxmlformats.org/drawingml/2006/main">
+              <a:graphicData uri="http://schemas.openxmlformats.org/drawingml/2006/picture">
+                <pic:pic xmlns:pic="http://schemas.openxmlformats.org/drawingml/2006/picture">
+                  <pic:nvPicPr>
+                    <pic:cNvPr id="1" name=""/>
+                    <pic:cNvPicPr/>
+                  </pic:nvPicPr>
+                  <pic:blipFill>
+                    <a:blip r:embed="rId5"/>
+                    <a:stretch>
+                      <a:fillRect/>
+                    </a:stretch>
+                  </pic:blipFill>
+                  <pic:spPr>
+                    <a:xfrm>
+                      <a:off x="0" y="0"/>
+                      <a:ext cx="6005583" cy="8616197"/>
+                    </a:xfrm>
+                    <a:prstGeom prst="rect">
+                      <a:avLst/>
+                    </a:prstGeom>
+                  </pic:spPr>
+                </pic:pic>
+              </a:graphicData>
+            </a:graphic>
+          </wp:inline>
+        </w:drawing>
+      </w:r>
+    </w:p>
+    <w:p>
+      <w:pPr>
+        <w:spacing w:after="0" w:line="240" w:lineRule="auto"/>
+        <w:rPr>
+          <w:rFonts w:ascii="Times New Roman" w:hAnsi="Times New Roman" w:cs="Times New Roman"/>
+          <w:b/>
+          <w:bCs/>
+          <w:sz w:val="24"/>
+          <w:szCs w:val="24"/>
+        </w:rPr>
+      </w:pPr>
+      <w:r>
+        <w:rPr>
+          <w:rFonts w:ascii="Times New Roman" w:hAnsi="Times New Roman" w:cs="Times New Roman"/>
+          <w:b/>
+          <w:bCs/>
+          <w:sz w:val="24"/>
+          <w:szCs w:val="24"/>
+        </w:rPr>
+        <w:lastRenderedPageBreak/>
         <w:t>Результат программы</w:t>
       </w:r>
       <w:r>
@@ -333,6 +415,205 @@
           <w:szCs w:val="24"/>
         </w:rPr>
       </w:pPr>
+      <w:r>
+        <w:rPr>
+          <w:noProof/>
+        </w:rPr>
+        <w:drawing>
+          <wp:inline distT="0" distB="0" distL="0" distR="0" wp14:anchorId="3E7E5B36" wp14:editId="0A427DD3">
+            <wp:extent cx="5224007" cy="2723967"/>
+            <wp:effectExtent l="0" t="0" r="0" b="635"/>
+            <wp:docPr id="3" name="Рисунок 3"/>
+            <wp:cNvGraphicFramePr>
+              <a:graphicFrameLocks xmlns:a="http://schemas.openxmlformats.org/drawingml/2006/main" noChangeAspect="1"/>
+            </wp:cNvGraphicFramePr>
+            <a:graphic xmlns:a="http://schemas.openxmlformats.org/drawingml/2006/main">
+              <a:graphicData uri="http://schemas.openxmlformats.org/drawingml/2006/picture">
+                <pic:pic xmlns:pic="http://schemas.openxmlformats.org/drawingml/2006/picture">
+                  <pic:nvPicPr>
+                    <pic:cNvPr id="1" name=""/>
+                    <pic:cNvPicPr/>
+                  </pic:nvPicPr>
+                  <pic:blipFill>
+                    <a:blip r:embed="rId6"/>
+                    <a:stretch>
+                      <a:fillRect/>
+                    </a:stretch>
+                  </pic:blipFill>
+                  <pic:spPr>
+                    <a:xfrm>
+                      <a:off x="0" y="0"/>
+                      <a:ext cx="5234085" cy="2729222"/>
+                    </a:xfrm>
+                    <a:prstGeom prst="rect">
+                      <a:avLst/>
+                    </a:prstGeom>
+                  </pic:spPr>
+                </pic:pic>
+              </a:graphicData>
+            </a:graphic>
+          </wp:inline>
+        </w:drawing>
+      </w:r>
+    </w:p>
+    <w:p>
+      <w:pPr>
+        <w:spacing w:after="0" w:line="240" w:lineRule="auto"/>
+        <w:rPr>
+          <w:rFonts w:ascii="Times New Roman" w:hAnsi="Times New Roman" w:cs="Times New Roman"/>
+          <w:b/>
+          <w:bCs/>
+          <w:sz w:val="24"/>
+          <w:szCs w:val="24"/>
+        </w:rPr>
+      </w:pPr>
+      <w:r>
+        <w:rPr>
+          <w:noProof/>
+        </w:rPr>
+        <w:drawing>
+          <wp:inline distT="0" distB="0" distL="0" distR="0" wp14:anchorId="268CD91D" wp14:editId="0A149CF0">
+            <wp:extent cx="5223510" cy="2952825"/>
+            <wp:effectExtent l="0" t="0" r="0" b="0"/>
+            <wp:docPr id="4" name="Рисунок 4"/>
+            <wp:cNvGraphicFramePr>
+              <a:graphicFrameLocks xmlns:a="http://schemas.openxmlformats.org/drawingml/2006/main" noChangeAspect="1"/>
+            </wp:cNvGraphicFramePr>
+            <a:graphic xmlns:a="http://schemas.openxmlformats.org/drawingml/2006/main">
+              <a:graphicData uri="http://schemas.openxmlformats.org/drawingml/2006/picture">
+                <pic:pic xmlns:pic="http://schemas.openxmlformats.org/drawingml/2006/picture">
+                  <pic:nvPicPr>
+                    <pic:cNvPr id="1" name=""/>
+                    <pic:cNvPicPr/>
+                  </pic:nvPicPr>
+                  <pic:blipFill>
+                    <a:blip r:embed="rId7"/>
+                    <a:stretch>
+                      <a:fillRect/>
+                    </a:stretch>
+                  </pic:blipFill>
+                  <pic:spPr>
+                    <a:xfrm>
+                      <a:off x="0" y="0"/>
+                      <a:ext cx="5233167" cy="2958284"/>
+                    </a:xfrm>
+                    <a:prstGeom prst="rect">
+                      <a:avLst/>
+                    </a:prstGeom>
+                  </pic:spPr>
+                </pic:pic>
+              </a:graphicData>
+            </a:graphic>
+          </wp:inline>
+        </w:drawing>
+      </w:r>
+    </w:p>
+    <w:p>
+      <w:pPr>
+        <w:spacing w:after="0" w:line="240" w:lineRule="auto"/>
+        <w:rPr>
+          <w:rFonts w:ascii="Times New Roman" w:hAnsi="Times New Roman" w:cs="Times New Roman"/>
+          <w:b/>
+          <w:bCs/>
+          <w:sz w:val="24"/>
+          <w:szCs w:val="24"/>
+          <w:lang w:val="en-US"/>
+        </w:rPr>
+      </w:pPr>
+      <w:r>
+        <w:rPr>
+          <w:noProof/>
+        </w:rPr>
+        <w:drawing>
+          <wp:inline distT="0" distB="0" distL="0" distR="0" wp14:anchorId="22DFF9E8" wp14:editId="371CB839">
+            <wp:extent cx="5221694" cy="3211251"/>
+            <wp:effectExtent l="0" t="0" r="0" b="8255"/>
+            <wp:docPr id="5" name="Рисунок 5"/>
+            <wp:cNvGraphicFramePr>
+              <a:graphicFrameLocks xmlns:a="http://schemas.openxmlformats.org/drawingml/2006/main" noChangeAspect="1"/>
+            </wp:cNvGraphicFramePr>
+            <a:graphic xmlns:a="http://schemas.openxmlformats.org/drawingml/2006/main">
+              <a:graphicData uri="http://schemas.openxmlformats.org/drawingml/2006/picture">
+                <pic:pic xmlns:pic="http://schemas.openxmlformats.org/drawingml/2006/picture">
+                  <pic:nvPicPr>
+                    <pic:cNvPr id="1" name=""/>
+                    <pic:cNvPicPr/>
+                  </pic:nvPicPr>
+                  <pic:blipFill>
+                    <a:blip r:embed="rId8"/>
+                    <a:stretch>
+                      <a:fillRect/>
+                    </a:stretch>
+                  </pic:blipFill>
+                  <pic:spPr>
+                    <a:xfrm>
+                      <a:off x="0" y="0"/>
+                      <a:ext cx="5232727" cy="3218036"/>
+                    </a:xfrm>
+                    <a:prstGeom prst="rect">
+                      <a:avLst/>
+                    </a:prstGeom>
+                  </pic:spPr>
+                </pic:pic>
+              </a:graphicData>
+            </a:graphic>
+          </wp:inline>
+        </w:drawing>
+      </w:r>
+    </w:p>
+    <w:p>
+      <w:pPr>
+        <w:spacing w:after="0" w:line="240" w:lineRule="auto"/>
+        <w:rPr>
+          <w:rFonts w:ascii="Times New Roman" w:hAnsi="Times New Roman" w:cs="Times New Roman"/>
+          <w:b/>
+          <w:bCs/>
+          <w:sz w:val="24"/>
+          <w:szCs w:val="24"/>
+          <w:lang w:val="en-US"/>
+        </w:rPr>
+      </w:pPr>
+      <w:r>
+        <w:rPr>
+          <w:noProof/>
+        </w:rPr>
+        <w:lastRenderedPageBreak/>
+        <w:drawing>
+          <wp:inline distT="0" distB="0" distL="0" distR="0" wp14:anchorId="71687D18" wp14:editId="1CC4D1D5">
+            <wp:extent cx="5286375" cy="2759990"/>
+            <wp:effectExtent l="0" t="0" r="0" b="2540"/>
+            <wp:docPr id="6" name="Рисунок 6"/>
+            <wp:cNvGraphicFramePr>
+              <a:graphicFrameLocks xmlns:a="http://schemas.openxmlformats.org/drawingml/2006/main" noChangeAspect="1"/>
+            </wp:cNvGraphicFramePr>
+            <a:graphic xmlns:a="http://schemas.openxmlformats.org/drawingml/2006/main">
+              <a:graphicData uri="http://schemas.openxmlformats.org/drawingml/2006/picture">
+                <pic:pic xmlns:pic="http://schemas.openxmlformats.org/drawingml/2006/picture">
+                  <pic:nvPicPr>
+                    <pic:cNvPr id="1" name=""/>
+                    <pic:cNvPicPr/>
+                  </pic:nvPicPr>
+                  <pic:blipFill>
+                    <a:blip r:embed="rId9"/>
+                    <a:stretch>
+                      <a:fillRect/>
+                    </a:stretch>
+                  </pic:blipFill>
+                  <pic:spPr>
+                    <a:xfrm>
+                      <a:off x="0" y="0"/>
+                      <a:ext cx="5316627" cy="2775785"/>
+                    </a:xfrm>
+                    <a:prstGeom prst="rect">
+                      <a:avLst/>
+                    </a:prstGeom>
+                  </pic:spPr>
+                </pic:pic>
+              </a:graphicData>
+            </a:graphic>
+          </wp:inline>
+        </w:drawing>
+      </w:r>
     </w:p>
     <w:sectPr>
       <w:pgSz w:w="11906" w:h="16838"/>

</xml_diff>

<commit_message>
updated docs for Lab06
</commit_message>
<xml_diff>
--- a/Labs/Lab06/resources/Lab06.docx
+++ b/Labs/Lab06/resources/Lab06.docx
@@ -26,7 +26,7 @@
           <w:sz w:val="28"/>
           <w:szCs w:val="28"/>
         </w:rPr>
-        <w:t>4</w:t>
+        <w:t>6</w:t>
       </w:r>
     </w:p>
     <w:p>
@@ -48,6 +48,14 @@
         </w:rPr>
         <w:t xml:space="preserve">Тема: </w:t>
       </w:r>
+      <w:r>
+        <w:rPr>
+          <w:rFonts w:ascii="Times New Roman" w:hAnsi="Times New Roman" w:cs="Times New Roman"/>
+          <w:sz w:val="28"/>
+          <w:szCs w:val="28"/>
+        </w:rPr>
+        <w:t>Условное ветвление. Тернарный оператор. Логические операторы.</w:t>
+      </w:r>
     </w:p>
     <w:p>
       <w:pPr>
@@ -77,6 +85,7 @@
           <w:rFonts w:ascii="Times New Roman" w:hAnsi="Times New Roman" w:cs="Times New Roman"/>
           <w:sz w:val="28"/>
           <w:szCs w:val="28"/>
+          <w:lang w:val="en-US"/>
         </w:rPr>
       </w:pPr>
       <w:r>
@@ -100,8 +109,9 @@
           <w:rFonts w:ascii="Times New Roman" w:hAnsi="Times New Roman" w:cs="Times New Roman"/>
           <w:sz w:val="28"/>
           <w:szCs w:val="28"/>
-        </w:rPr>
-        <w:t>5</w:t>
+          <w:lang w:val="en-US"/>
+        </w:rPr>
+        <w:t>4</w:t>
       </w:r>
     </w:p>
     <w:p>

</xml_diff>